<commit_message>
Primer version para los manuales de compilacion
</commit_message>
<xml_diff>
--- a/CreditosFiscales/Documentacion/Desarrollo/03_644_MAC_DP.docx
+++ b/CreditosFiscales/Documentacion/Desarrollo/03_644_MAC_DP.docx
@@ -3986,9 +3986,9 @@
           <w:noProof/>
         </w:rPr>
         <w:drawing>
-          <wp:inline distT="0" distB="0" distL="0" distR="0" wp14:anchorId="541B6599" wp14:editId="74FF8D40">
-            <wp:extent cx="4367546" cy="2497129"/>
-            <wp:effectExtent l="19050" t="19050" r="13970" b="17780"/>
+          <wp:inline distT="0" distB="0" distL="0" distR="0" wp14:anchorId="541B6599" wp14:editId="45508ED4">
+            <wp:extent cx="4318705" cy="2497129"/>
+            <wp:effectExtent l="19050" t="19050" r="24765" b="17780"/>
             <wp:docPr id="1796370343" name="Imagen 1"/>
             <wp:cNvGraphicFramePr>
               <a:graphicFrameLocks xmlns:a="http://schemas.openxmlformats.org/drawingml/2006/main" noChangeAspect="1"/>
@@ -4015,7 +4015,7 @@
                   <pic:spPr>
                     <a:xfrm>
                       <a:off x="0" y="0"/>
-                      <a:ext cx="4367546" cy="2497129"/>
+                      <a:ext cx="4318705" cy="2497129"/>
                     </a:xfrm>
                     <a:prstGeom prst="rect">
                       <a:avLst/>
@@ -4072,10 +4072,10 @@
           <w:noProof/>
         </w:rPr>
         <w:drawing>
-          <wp:inline distT="0" distB="0" distL="0" distR="0" wp14:anchorId="5C42847D" wp14:editId="7F20FD7C">
-            <wp:extent cx="4349162" cy="2306956"/>
+          <wp:inline distT="0" distB="0" distL="0" distR="0" wp14:anchorId="5C42847D" wp14:editId="09C2C9AC">
+            <wp:extent cx="4349162" cy="2305726"/>
             <wp:effectExtent l="0" t="0" r="0" b="0"/>
-            <wp:docPr id="683097947" name="Imagen 1" descr="Captura de pantalla de computadora&#10;&#10;Descripción generada automáticamente"/>
+            <wp:docPr id="683097947" name="Imagen 1"/>
             <wp:cNvGraphicFramePr>
               <a:graphicFrameLocks xmlns:a="http://schemas.openxmlformats.org/drawingml/2006/main" noChangeAspect="1"/>
             </wp:cNvGraphicFramePr>
@@ -4083,11 +4083,17 @@
               <a:graphicData uri="http://schemas.openxmlformats.org/drawingml/2006/picture">
                 <pic:pic xmlns:pic="http://schemas.openxmlformats.org/drawingml/2006/picture">
                   <pic:nvPicPr>
-                    <pic:cNvPr id="683097947" name="Imagen 1" descr="Captura de pantalla de computadora&#10;&#10;Descripción generada automáticamente"/>
+                    <pic:cNvPr id="683097947" name="Imagen 1"/>
                     <pic:cNvPicPr/>
                   </pic:nvPicPr>
                   <pic:blipFill>
-                    <a:blip r:embed="rId8"/>
+                    <a:blip r:embed="rId8">
+                      <a:extLst>
+                        <a:ext uri="{28A0092B-C50C-407E-A947-70E740481C1C}">
+                          <a14:useLocalDpi xmlns:a14="http://schemas.microsoft.com/office/drawing/2010/main" val="0"/>
+                        </a:ext>
+                      </a:extLst>
+                    </a:blip>
                     <a:stretch>
                       <a:fillRect/>
                     </a:stretch>
@@ -4095,7 +4101,7 @@
                   <pic:spPr>
                     <a:xfrm>
                       <a:off x="0" y="0"/>
-                      <a:ext cx="4349162" cy="2306956"/>
+                      <a:ext cx="4349162" cy="2305726"/>
                     </a:xfrm>
                     <a:prstGeom prst="rect">
                       <a:avLst/>
@@ -4393,9 +4399,9 @@
           <w:noProof/>
         </w:rPr>
         <w:drawing>
-          <wp:inline distT="0" distB="0" distL="0" distR="0" wp14:anchorId="55DDBC5F" wp14:editId="67813D0C">
-            <wp:extent cx="3019490" cy="2089826"/>
-            <wp:effectExtent l="0" t="0" r="9525" b="5715"/>
+          <wp:inline distT="0" distB="0" distL="0" distR="0" wp14:anchorId="55DDBC5F" wp14:editId="3D3CE64F">
+            <wp:extent cx="3021909" cy="2089747"/>
+            <wp:effectExtent l="0" t="0" r="7620" b="6350"/>
             <wp:docPr id="375647120" name="Imagen 1"/>
             <wp:cNvGraphicFramePr>
               <a:graphicFrameLocks xmlns:a="http://schemas.openxmlformats.org/drawingml/2006/main" noChangeAspect="1"/>
@@ -4408,7 +4414,7 @@
                     <pic:cNvPicPr/>
                   </pic:nvPicPr>
                   <pic:blipFill>
-                    <a:blip r:embed="rId11" cstate="print">
+                    <a:blip r:embed="rId11">
                       <a:extLst>
                         <a:ext uri="{28A0092B-C50C-407E-A947-70E740481C1C}">
                           <a14:useLocalDpi xmlns:a14="http://schemas.microsoft.com/office/drawing/2010/main" val="0"/>
@@ -4422,7 +4428,7 @@
                   <pic:spPr>
                     <a:xfrm>
                       <a:off x="0" y="0"/>
-                      <a:ext cx="3021909" cy="2091500"/>
+                      <a:ext cx="3021909" cy="2089747"/>
                     </a:xfrm>
                     <a:prstGeom prst="rect">
                       <a:avLst/>
@@ -4479,10 +4485,10 @@
           <w:noProof/>
         </w:rPr>
         <w:drawing>
-          <wp:inline distT="0" distB="0" distL="0" distR="0" wp14:anchorId="4575DB36" wp14:editId="195752A3">
-            <wp:extent cx="4376694" cy="2321560"/>
-            <wp:effectExtent l="0" t="0" r="5080" b="2540"/>
-            <wp:docPr id="651142419" name="Imagen 1" descr="Captura de pantalla de computadora&#10;&#10;Descripción generada automáticamente"/>
+          <wp:inline distT="0" distB="0" distL="0" distR="0" wp14:anchorId="4575DB36" wp14:editId="7F3C1B82">
+            <wp:extent cx="4399658" cy="2333891"/>
+            <wp:effectExtent l="0" t="0" r="1270" b="9525"/>
+            <wp:docPr id="651142419" name="Imagen 1"/>
             <wp:cNvGraphicFramePr>
               <a:graphicFrameLocks xmlns:a="http://schemas.openxmlformats.org/drawingml/2006/main" noChangeAspect="1"/>
             </wp:cNvGraphicFramePr>
@@ -4490,11 +4496,17 @@
               <a:graphicData uri="http://schemas.openxmlformats.org/drawingml/2006/picture">
                 <pic:pic xmlns:pic="http://schemas.openxmlformats.org/drawingml/2006/picture">
                   <pic:nvPicPr>
-                    <pic:cNvPr id="651142419" name="Imagen 1" descr="Captura de pantalla de computadora&#10;&#10;Descripción generada automáticamente"/>
+                    <pic:cNvPr id="651142419" name="Imagen 1"/>
                     <pic:cNvPicPr/>
                   </pic:nvPicPr>
                   <pic:blipFill>
-                    <a:blip r:embed="rId12"/>
+                    <a:blip r:embed="rId12">
+                      <a:extLst>
+                        <a:ext uri="{28A0092B-C50C-407E-A947-70E740481C1C}">
+                          <a14:useLocalDpi xmlns:a14="http://schemas.microsoft.com/office/drawing/2010/main" val="0"/>
+                        </a:ext>
+                      </a:extLst>
+                    </a:blip>
                     <a:stretch>
                       <a:fillRect/>
                     </a:stretch>
@@ -4502,7 +4514,7 @@
                   <pic:spPr>
                     <a:xfrm>
                       <a:off x="0" y="0"/>
-                      <a:ext cx="4399940" cy="2333891"/>
+                      <a:ext cx="4399658" cy="2333891"/>
                     </a:xfrm>
                     <a:prstGeom prst="rect">
                       <a:avLst/>
@@ -4582,10 +4594,10 @@
           <w:noProof/>
         </w:rPr>
         <w:drawing>
-          <wp:inline distT="0" distB="0" distL="0" distR="0" wp14:anchorId="42561CB3" wp14:editId="63A8B94F">
-            <wp:extent cx="4393114" cy="1770070"/>
-            <wp:effectExtent l="0" t="0" r="7620" b="1905"/>
-            <wp:docPr id="377901401" name="Imagen 1" descr="Captura de pantalla de computadora&#10;&#10;Descripción generada automáticamente"/>
+          <wp:inline distT="0" distB="0" distL="0" distR="0" wp14:anchorId="42561CB3" wp14:editId="57557970">
+            <wp:extent cx="4418881" cy="1777358"/>
+            <wp:effectExtent l="0" t="0" r="1270" b="0"/>
+            <wp:docPr id="377901401" name="Imagen 1"/>
             <wp:cNvGraphicFramePr>
               <a:graphicFrameLocks xmlns:a="http://schemas.openxmlformats.org/drawingml/2006/main" noChangeAspect="1"/>
             </wp:cNvGraphicFramePr>
@@ -4593,11 +4605,17 @@
               <a:graphicData uri="http://schemas.openxmlformats.org/drawingml/2006/picture">
                 <pic:pic xmlns:pic="http://schemas.openxmlformats.org/drawingml/2006/picture">
                   <pic:nvPicPr>
-                    <pic:cNvPr id="377901401" name="Imagen 1" descr="Captura de pantalla de computadora&#10;&#10;Descripción generada automáticamente"/>
+                    <pic:cNvPr id="377901401" name="Imagen 1"/>
                     <pic:cNvPicPr/>
                   </pic:nvPicPr>
                   <pic:blipFill>
-                    <a:blip r:embed="rId13"/>
+                    <a:blip r:embed="rId13">
+                      <a:extLst>
+                        <a:ext uri="{28A0092B-C50C-407E-A947-70E740481C1C}">
+                          <a14:useLocalDpi xmlns:a14="http://schemas.microsoft.com/office/drawing/2010/main" val="0"/>
+                        </a:ext>
+                      </a:extLst>
+                    </a:blip>
                     <a:stretch>
                       <a:fillRect/>
                     </a:stretch>
@@ -4605,7 +4623,7 @@
                   <pic:spPr>
                     <a:xfrm>
                       <a:off x="0" y="0"/>
-                      <a:ext cx="4418881" cy="1780452"/>
+                      <a:ext cx="4418881" cy="1777358"/>
                     </a:xfrm>
                     <a:prstGeom prst="rect">
                       <a:avLst/>
@@ -4652,7 +4670,13 @@
         <w:t>on</w:t>
       </w:r>
       <w:r>
-        <w:t xml:space="preserve"> 9 correctos, 0 incorrectos, 0 actualizados, 2 omitidos</w:t>
+        <w:t xml:space="preserve"> 9 correctos, 0 incorrectos, 0 actualizados, </w:t>
+      </w:r>
+      <w:r>
+        <w:t>0</w:t>
+      </w:r>
+      <w:r>
+        <w:t xml:space="preserve"> omitidos</w:t>
       </w:r>
       <w:r>
         <w:t>, como se muestra en la imagen siguiente</w:t>
@@ -4675,8 +4699,8 @@
           <w:noProof/>
         </w:rPr>
         <w:drawing>
-          <wp:inline distT="0" distB="0" distL="0" distR="0" wp14:anchorId="27E947CD" wp14:editId="69FA2316">
-            <wp:extent cx="4784743" cy="1488375"/>
+          <wp:inline distT="0" distB="0" distL="0" distR="0" wp14:anchorId="27E947CD" wp14:editId="422CC03E">
+            <wp:extent cx="4784743" cy="1488374"/>
             <wp:effectExtent l="0" t="0" r="0" b="0"/>
             <wp:docPr id="393778238" name="Imagen 1"/>
             <wp:cNvGraphicFramePr>
@@ -4704,7 +4728,7 @@
                   <pic:spPr>
                     <a:xfrm>
                       <a:off x="0" y="0"/>
-                      <a:ext cx="4784743" cy="1488375"/>
+                      <a:ext cx="4784743" cy="1488374"/>
                     </a:xfrm>
                     <a:prstGeom prst="rect">
                       <a:avLst/>
@@ -4748,7 +4772,7 @@
           <w:caps w:val="0"/>
         </w:rPr>
         <w:lastRenderedPageBreak/>
-        <w:t>Creación de Aplicaciones</w:t>
+        <w:t>Obtención de componentes del servicio</w:t>
       </w:r>
       <w:bookmarkEnd w:id="26"/>
       <w:bookmarkEnd w:id="27"/>
@@ -4763,7 +4787,19 @@
         <w:rPr>
           <w:szCs w:val="20"/>
         </w:rPr>
-        <w:t xml:space="preserve">Para realizar el archivo ejecutable del proyecto dirigirse al </w:t>
+        <w:t xml:space="preserve">Para realizar </w:t>
+      </w:r>
+      <w:r>
+        <w:rPr>
+          <w:szCs w:val="20"/>
+        </w:rPr>
+        <w:t>los archivos d</w:t>
+      </w:r>
+      <w:r>
+        <w:rPr>
+          <w:szCs w:val="20"/>
+        </w:rPr>
+        <w:t xml:space="preserve">el proyecto dirigirse al </w:t>
       </w:r>
       <w:r>
         <w:t>proyecto “</w:t>
@@ -4948,201 +4984,47 @@
       </w:pPr>
     </w:p>
     <w:p>
-      <w:r>
-        <w:rPr>
-          <w:rFonts w:cs="Arial"/>
+      <w:pPr>
+        <w:jc w:val="both"/>
+        <w:rPr>
           <w:szCs w:val="20"/>
         </w:rPr>
-        <w:t>Al terminar dirigirse al proyecto “</w:t>
-      </w:r>
-      <w:proofErr w:type="spellStart"/>
-      <w:proofErr w:type="gramStart"/>
-      <w:r>
-        <w:rPr>
-          <w:rFonts w:cs="Arial"/>
-          <w:b/>
-          <w:bCs/>
+      </w:pPr>
+      <w:r>
+        <w:rPr>
           <w:szCs w:val="20"/>
         </w:rPr>
-        <w:t>SAT.Setup.Presentacion.Servicios</w:t>
-      </w:r>
-      <w:proofErr w:type="spellEnd"/>
-      <w:proofErr w:type="gramEnd"/>
-      <w:r>
-        <w:rPr>
-          <w:rFonts w:cs="Arial"/>
+        <w:t xml:space="preserve">Una </w:t>
+      </w:r>
+      <w:r>
+        <w:rPr>
           <w:szCs w:val="20"/>
         </w:rPr>
-        <w:t xml:space="preserve">” </w:t>
-      </w:r>
-      <w:r>
-        <w:t>dentro del proyecto, dar clic secundario sobre dicho proyecto y seleccionar la opción “</w:t>
-      </w:r>
-      <w:r>
-        <w:rPr>
-          <w:b/>
-        </w:rPr>
-        <w:t>C</w:t>
-      </w:r>
-      <w:r>
-        <w:rPr>
-          <w:b/>
-        </w:rPr>
-        <w:t>ompilar</w:t>
-      </w:r>
-      <w:r>
-        <w:t>”.</w:t>
-      </w:r>
-    </w:p>
-    <w:p>
-      <w:pPr>
-        <w:jc w:val="center"/>
-        <w:rPr>
-          <w:rFonts w:cs="Arial"/>
+        <w:t>vez</w:t>
+      </w:r>
+      <w:r>
+        <w:rPr>
           <w:szCs w:val="20"/>
         </w:rPr>
-      </w:pPr>
-      <w:r>
-        <w:rPr>
-          <w:noProof/>
-        </w:rPr>
-        <w:drawing>
-          <wp:inline distT="0" distB="0" distL="0" distR="0" wp14:anchorId="2B857833" wp14:editId="3F1103B3">
-            <wp:extent cx="3105584" cy="2265762"/>
-            <wp:effectExtent l="0" t="0" r="0" b="1270"/>
-            <wp:docPr id="1486662566" name="Imagen 1" descr="Interfaz de usuario gráfica, Texto&#10;&#10;Descripción generada automáticamente"/>
-            <wp:cNvGraphicFramePr>
-              <a:graphicFrameLocks xmlns:a="http://schemas.openxmlformats.org/drawingml/2006/main" noChangeAspect="1"/>
-            </wp:cNvGraphicFramePr>
-            <a:graphic xmlns:a="http://schemas.openxmlformats.org/drawingml/2006/main">
-              <a:graphicData uri="http://schemas.openxmlformats.org/drawingml/2006/picture">
-                <pic:pic xmlns:pic="http://schemas.openxmlformats.org/drawingml/2006/picture">
-                  <pic:nvPicPr>
-                    <pic:cNvPr id="1486662566" name="Imagen 1" descr="Interfaz de usuario gráfica, Texto&#10;&#10;Descripción generada automáticamente"/>
-                    <pic:cNvPicPr/>
-                  </pic:nvPicPr>
-                  <pic:blipFill>
-                    <a:blip r:embed="rId17"/>
-                    <a:stretch>
-                      <a:fillRect/>
-                    </a:stretch>
-                  </pic:blipFill>
-                  <pic:spPr>
-                    <a:xfrm>
-                      <a:off x="0" y="0"/>
-                      <a:ext cx="3111841" cy="2270327"/>
-                    </a:xfrm>
-                    <a:prstGeom prst="rect">
-                      <a:avLst/>
-                    </a:prstGeom>
-                  </pic:spPr>
-                </pic:pic>
-              </a:graphicData>
-            </a:graphic>
-          </wp:inline>
-        </w:drawing>
-      </w:r>
-    </w:p>
-    <w:p>
-      <w:pPr>
-        <w:rPr>
-          <w:rFonts w:cs="Arial"/>
+        <w:t xml:space="preserve"> terminado el proceso anterior </w:t>
+      </w:r>
+      <w:r>
+        <w:rPr>
           <w:szCs w:val="20"/>
         </w:rPr>
-      </w:pPr>
-    </w:p>
-    <w:p>
-      <w:pPr>
-        <w:jc w:val="both"/>
-      </w:pPr>
-      <w:r>
-        <w:lastRenderedPageBreak/>
-        <w:t>En la ventana de “</w:t>
-      </w:r>
-      <w:r>
-        <w:rPr>
-          <w:b/>
-          <w:bCs/>
-        </w:rPr>
-        <w:t>Salida</w:t>
-      </w:r>
-      <w:r>
-        <w:t xml:space="preserve">” se visualiza el progreso de la compilación al terminar arrojara que se </w:t>
-      </w:r>
-      <w:r>
-        <w:t>Compilar</w:t>
-      </w:r>
-      <w:r>
-        <w:t>on</w:t>
-      </w:r>
-      <w:r>
-        <w:t xml:space="preserve"> </w:t>
-      </w:r>
-      <w:r>
-        <w:t>1 correctos, 0 incorrectos, 5 actualizados, 0 omitidos</w:t>
-      </w:r>
-      <w:r>
-        <w:t>, como se muestra en la imagen siguiente</w:t>
-      </w:r>
-      <w:r>
+        <w:t xml:space="preserve">se obtendrán los </w:t>
+      </w:r>
+      <w:r>
+        <w:rPr>
+          <w:szCs w:val="20"/>
+        </w:rPr>
+        <w:t>archivos especificados en la matriz los cuales se encuentran en la siguiente ruta</w:t>
+      </w:r>
+      <w:r>
+        <w:rPr>
+          <w:szCs w:val="20"/>
+        </w:rPr>
         <w:t>:</w:t>
-      </w:r>
-    </w:p>
-    <w:p>
-      <w:pPr>
-        <w:jc w:val="center"/>
-      </w:pPr>
-      <w:r>
-        <w:rPr>
-          <w:noProof/>
-        </w:rPr>
-        <w:drawing>
-          <wp:inline distT="0" distB="0" distL="0" distR="0" wp14:anchorId="55C377E6" wp14:editId="47B34BE2">
-            <wp:extent cx="4712970" cy="1430742"/>
-            <wp:effectExtent l="0" t="0" r="0" b="0"/>
-            <wp:docPr id="452304586" name="Imagen 1" descr="Texto&#10;&#10;Descripción generada automáticamente"/>
-            <wp:cNvGraphicFramePr>
-              <a:graphicFrameLocks xmlns:a="http://schemas.openxmlformats.org/drawingml/2006/main" noChangeAspect="1"/>
-            </wp:cNvGraphicFramePr>
-            <a:graphic xmlns:a="http://schemas.openxmlformats.org/drawingml/2006/main">
-              <a:graphicData uri="http://schemas.openxmlformats.org/drawingml/2006/picture">
-                <pic:pic xmlns:pic="http://schemas.openxmlformats.org/drawingml/2006/picture">
-                  <pic:nvPicPr>
-                    <pic:cNvPr id="452304586" name="Imagen 1" descr="Texto&#10;&#10;Descripción generada automáticamente"/>
-                    <pic:cNvPicPr/>
-                  </pic:nvPicPr>
-                  <pic:blipFill>
-                    <a:blip r:embed="rId18"/>
-                    <a:stretch>
-                      <a:fillRect/>
-                    </a:stretch>
-                  </pic:blipFill>
-                  <pic:spPr>
-                    <a:xfrm>
-                      <a:off x="0" y="0"/>
-                      <a:ext cx="4722576" cy="1433658"/>
-                    </a:xfrm>
-                    <a:prstGeom prst="rect">
-                      <a:avLst/>
-                    </a:prstGeom>
-                  </pic:spPr>
-                </pic:pic>
-              </a:graphicData>
-            </a:graphic>
-          </wp:inline>
-        </w:drawing>
-      </w:r>
-    </w:p>
-    <w:p/>
-    <w:p>
-      <w:r>
-        <w:t xml:space="preserve">El </w:t>
-      </w:r>
-      <w:r>
-        <w:t>ejecutable</w:t>
-      </w:r>
-      <w:r>
-        <w:t xml:space="preserve"> se generará en la carpeta</w:t>
       </w:r>
     </w:p>
     <w:p>
@@ -5150,82 +5032,109 @@
         <w:pStyle w:val="Prrafodelista"/>
         <w:numPr>
           <w:ilvl w:val="0"/>
-          <w:numId w:val="44"/>
+          <w:numId w:val="45"/>
         </w:numPr>
-        <w:rPr>
-          <w:bCs/>
-        </w:rPr>
-      </w:pPr>
-      <w:r>
-        <w:rPr>
-          <w:bCs/>
-        </w:rPr>
-        <w:t>C:\TMP\RCOBRANZA_ADEUDOS\Setup\SAT.Setup.Presentacion.Servicios\Release</w:t>
-      </w:r>
-      <w:r>
-        <w:rPr>
-          <w:bCs/>
-        </w:rPr>
-        <w:t>\</w:t>
-      </w:r>
-      <w:r>
-        <w:rPr>
-          <w:bCs/>
-        </w:rPr>
-        <w:t xml:space="preserve"> SAT.Setup.Presentacion.Servicios.msi</w:t>
-      </w:r>
-    </w:p>
-    <w:p>
-      <w:pPr>
-        <w:jc w:val="center"/>
-        <w:rPr>
-          <w:szCs w:val="20"/>
-        </w:rPr>
-      </w:pPr>
-      <w:r>
-        <w:rPr>
-          <w:noProof/>
-        </w:rPr>
-        <w:drawing>
-          <wp:inline distT="0" distB="0" distL="0" distR="0" wp14:anchorId="33844018" wp14:editId="7097D72E">
-            <wp:extent cx="3669596" cy="2098040"/>
-            <wp:effectExtent l="19050" t="19050" r="26670" b="16510"/>
-            <wp:docPr id="1779089357" name="Imagen 1" descr="Interfaz de usuario gráfica, Texto, Aplicación&#10;&#10;Descripción generada automáticamente"/>
-            <wp:cNvGraphicFramePr>
-              <a:graphicFrameLocks xmlns:a="http://schemas.openxmlformats.org/drawingml/2006/main" noChangeAspect="1"/>
-            </wp:cNvGraphicFramePr>
-            <a:graphic xmlns:a="http://schemas.openxmlformats.org/drawingml/2006/main">
-              <a:graphicData uri="http://schemas.openxmlformats.org/drawingml/2006/picture">
-                <pic:pic xmlns:pic="http://schemas.openxmlformats.org/drawingml/2006/picture">
-                  <pic:nvPicPr>
-                    <pic:cNvPr id="1779089357" name="Imagen 1" descr="Interfaz de usuario gráfica, Texto, Aplicación&#10;&#10;Descripción generada automáticamente"/>
-                    <pic:cNvPicPr/>
-                  </pic:nvPicPr>
-                  <pic:blipFill>
-                    <a:blip r:embed="rId19"/>
-                    <a:stretch>
-                      <a:fillRect/>
-                    </a:stretch>
-                  </pic:blipFill>
-                  <pic:spPr>
-                    <a:xfrm>
-                      <a:off x="0" y="0"/>
-                      <a:ext cx="3676478" cy="2101975"/>
-                    </a:xfrm>
-                    <a:prstGeom prst="rect">
-                      <a:avLst/>
-                    </a:prstGeom>
-                    <a:ln>
-                      <a:solidFill>
-                        <a:schemeClr val="tx1"/>
-                      </a:solidFill>
-                    </a:ln>
-                  </pic:spPr>
-                </pic:pic>
-              </a:graphicData>
-            </a:graphic>
-          </wp:inline>
-        </w:drawing>
+      </w:pPr>
+      <w:r>
+        <w:t>C:\TMP\RCOBRANZA_ADEUDOS\Procesamiento\Sat.CreditosFiscales.Procesamiento.Servicios</w:t>
+      </w:r>
+      <w:r>
+        <w:t xml:space="preserve"> </w:t>
+      </w:r>
+    </w:p>
+    <w:p>
+      <w:pPr>
+        <w:pStyle w:val="Prrafodelista"/>
+        <w:numPr>
+          <w:ilvl w:val="1"/>
+          <w:numId w:val="45"/>
+        </w:numPr>
+      </w:pPr>
+      <w:proofErr w:type="spellStart"/>
+      <w:r>
+        <w:t>ServicioConsultaEventos.svc</w:t>
+      </w:r>
+      <w:proofErr w:type="spellEnd"/>
+    </w:p>
+    <w:p>
+      <w:pPr>
+        <w:pStyle w:val="Prrafodelista"/>
+        <w:numPr>
+          <w:ilvl w:val="0"/>
+          <w:numId w:val="45"/>
+        </w:numPr>
+      </w:pPr>
+      <w:r>
+        <w:t>C:\TMP\RCOBRANZA_ADEUDOS\Procesamiento\Sat.CreditosFiscales.Procesamiento.Servicios</w:t>
+      </w:r>
+      <w:r>
+        <w:t>\bin</w:t>
+      </w:r>
+    </w:p>
+    <w:p>
+      <w:pPr>
+        <w:pStyle w:val="Prrafodelista"/>
+        <w:numPr>
+          <w:ilvl w:val="1"/>
+          <w:numId w:val="45"/>
+        </w:numPr>
+      </w:pPr>
+      <w:r>
+        <w:t>Sat.CreditosFiscales.Comunes.Herramientas.dll</w:t>
+      </w:r>
+    </w:p>
+    <w:p>
+      <w:pPr>
+        <w:pStyle w:val="Prrafodelista"/>
+        <w:numPr>
+          <w:ilvl w:val="1"/>
+          <w:numId w:val="45"/>
+        </w:numPr>
+      </w:pPr>
+      <w:r>
+        <w:t>Sat.CreditosFiscales.Comunes.Entidades.dll</w:t>
+      </w:r>
+    </w:p>
+    <w:p>
+      <w:pPr>
+        <w:pStyle w:val="Prrafodelista"/>
+        <w:numPr>
+          <w:ilvl w:val="1"/>
+          <w:numId w:val="45"/>
+        </w:numPr>
+      </w:pPr>
+      <w:r>
+        <w:t>Sat.CreditosFiscales.Procesamiento.LogicaNegocio.dll</w:t>
+      </w:r>
+    </w:p>
+    <w:p>
+      <w:pPr>
+        <w:pStyle w:val="Prrafodelista"/>
+        <w:numPr>
+          <w:ilvl w:val="1"/>
+          <w:numId w:val="45"/>
+        </w:numPr>
+      </w:pPr>
+      <w:r>
+        <w:t>Sat.CreditosFiscales.Datos.AccesoDatos.dll</w:t>
+      </w:r>
+    </w:p>
+    <w:p>
+      <w:pPr>
+        <w:pStyle w:val="Prrafodelista"/>
+        <w:numPr>
+          <w:ilvl w:val="1"/>
+          <w:numId w:val="45"/>
+        </w:numPr>
+      </w:pPr>
+      <w:r>
+        <w:t>Sat.CreditosFiscales.Procesamiento.Servicios.dll</w:t>
+      </w:r>
+    </w:p>
+    <w:p/>
+    <w:p>
+      <w:r>
+        <w:t>Nota: Los archivos se tienen que colocar en la ruta que se especifica en la Matriz.</w:t>
       </w:r>
     </w:p>
     <w:p>
@@ -5288,6 +5197,7 @@
         <w:rPr>
           <w:szCs w:val="20"/>
         </w:rPr>
+        <w:lastRenderedPageBreak/>
         <w:t>DIRECTORIO DE RESPONSABLES EN CASO DE FALLA</w:t>
       </w:r>
       <w:bookmarkEnd w:id="30"/>
@@ -5979,8 +5889,8 @@
       </w:r>
     </w:p>
     <w:sectPr>
-      <w:headerReference w:type="default" r:id="rId20"/>
-      <w:footerReference w:type="default" r:id="rId21"/>
+      <w:headerReference w:type="default" r:id="rId17"/>
+      <w:footerReference w:type="default" r:id="rId18"/>
       <w:pgSz w:w="12240" w:h="15840"/>
       <w:pgMar w:top="1418" w:right="1701" w:bottom="1418" w:left="1701" w:header="720" w:footer="720" w:gutter="0"/>
       <w:cols w:space="720"/>
@@ -8755,6 +8665,119 @@
     </w:lvl>
   </w:abstractNum>
   <w:abstractNum w:abstractNumId="25" w15:restartNumberingAfterBreak="0">
+    <w:nsid w:val="4AC40222"/>
+    <w:multiLevelType w:val="hybridMultilevel"/>
+    <w:tmpl w:val="E93C50B2"/>
+    <w:lvl w:ilvl="0" w:tplc="080A0001">
+      <w:start w:val="1"/>
+      <w:numFmt w:val="bullet"/>
+      <w:lvlText w:val=""/>
+      <w:lvlJc w:val="left"/>
+      <w:pPr>
+        <w:ind w:left="720" w:hanging="360"/>
+      </w:pPr>
+      <w:rPr>
+        <w:rFonts w:ascii="Symbol" w:hAnsi="Symbol" w:hint="default"/>
+      </w:rPr>
+    </w:lvl>
+    <w:lvl w:ilvl="1" w:tplc="080A0003">
+      <w:start w:val="1"/>
+      <w:numFmt w:val="bullet"/>
+      <w:lvlText w:val="o"/>
+      <w:lvlJc w:val="left"/>
+      <w:pPr>
+        <w:ind w:left="1440" w:hanging="360"/>
+      </w:pPr>
+      <w:rPr>
+        <w:rFonts w:ascii="Courier New" w:hAnsi="Courier New" w:cs="Courier New" w:hint="default"/>
+      </w:rPr>
+    </w:lvl>
+    <w:lvl w:ilvl="2" w:tplc="080A0005" w:tentative="1">
+      <w:start w:val="1"/>
+      <w:numFmt w:val="bullet"/>
+      <w:lvlText w:val=""/>
+      <w:lvlJc w:val="left"/>
+      <w:pPr>
+        <w:ind w:left="2160" w:hanging="360"/>
+      </w:pPr>
+      <w:rPr>
+        <w:rFonts w:ascii="Wingdings" w:hAnsi="Wingdings" w:hint="default"/>
+      </w:rPr>
+    </w:lvl>
+    <w:lvl w:ilvl="3" w:tplc="080A0001" w:tentative="1">
+      <w:start w:val="1"/>
+      <w:numFmt w:val="bullet"/>
+      <w:lvlText w:val=""/>
+      <w:lvlJc w:val="left"/>
+      <w:pPr>
+        <w:ind w:left="2880" w:hanging="360"/>
+      </w:pPr>
+      <w:rPr>
+        <w:rFonts w:ascii="Symbol" w:hAnsi="Symbol" w:hint="default"/>
+      </w:rPr>
+    </w:lvl>
+    <w:lvl w:ilvl="4" w:tplc="080A0003" w:tentative="1">
+      <w:start w:val="1"/>
+      <w:numFmt w:val="bullet"/>
+      <w:lvlText w:val="o"/>
+      <w:lvlJc w:val="left"/>
+      <w:pPr>
+        <w:ind w:left="3600" w:hanging="360"/>
+      </w:pPr>
+      <w:rPr>
+        <w:rFonts w:ascii="Courier New" w:hAnsi="Courier New" w:cs="Courier New" w:hint="default"/>
+      </w:rPr>
+    </w:lvl>
+    <w:lvl w:ilvl="5" w:tplc="080A0005" w:tentative="1">
+      <w:start w:val="1"/>
+      <w:numFmt w:val="bullet"/>
+      <w:lvlText w:val=""/>
+      <w:lvlJc w:val="left"/>
+      <w:pPr>
+        <w:ind w:left="4320" w:hanging="360"/>
+      </w:pPr>
+      <w:rPr>
+        <w:rFonts w:ascii="Wingdings" w:hAnsi="Wingdings" w:hint="default"/>
+      </w:rPr>
+    </w:lvl>
+    <w:lvl w:ilvl="6" w:tplc="080A0001" w:tentative="1">
+      <w:start w:val="1"/>
+      <w:numFmt w:val="bullet"/>
+      <w:lvlText w:val=""/>
+      <w:lvlJc w:val="left"/>
+      <w:pPr>
+        <w:ind w:left="5040" w:hanging="360"/>
+      </w:pPr>
+      <w:rPr>
+        <w:rFonts w:ascii="Symbol" w:hAnsi="Symbol" w:hint="default"/>
+      </w:rPr>
+    </w:lvl>
+    <w:lvl w:ilvl="7" w:tplc="080A0003" w:tentative="1">
+      <w:start w:val="1"/>
+      <w:numFmt w:val="bullet"/>
+      <w:lvlText w:val="o"/>
+      <w:lvlJc w:val="left"/>
+      <w:pPr>
+        <w:ind w:left="5760" w:hanging="360"/>
+      </w:pPr>
+      <w:rPr>
+        <w:rFonts w:ascii="Courier New" w:hAnsi="Courier New" w:cs="Courier New" w:hint="default"/>
+      </w:rPr>
+    </w:lvl>
+    <w:lvl w:ilvl="8" w:tplc="080A0005" w:tentative="1">
+      <w:start w:val="1"/>
+      <w:numFmt w:val="bullet"/>
+      <w:lvlText w:val=""/>
+      <w:lvlJc w:val="left"/>
+      <w:pPr>
+        <w:ind w:left="6480" w:hanging="360"/>
+      </w:pPr>
+      <w:rPr>
+        <w:rFonts w:ascii="Wingdings" w:hAnsi="Wingdings" w:hint="default"/>
+      </w:rPr>
+    </w:lvl>
+  </w:abstractNum>
+  <w:abstractNum w:abstractNumId="26" w15:restartNumberingAfterBreak="0">
     <w:nsid w:val="4B8D2402"/>
     <w:multiLevelType w:val="hybridMultilevel"/>
     <w:tmpl w:val="65DC2CF8"/>
@@ -8843,7 +8866,7 @@
       </w:pPr>
     </w:lvl>
   </w:abstractNum>
-  <w:abstractNum w:abstractNumId="26" w15:restartNumberingAfterBreak="0">
+  <w:abstractNum w:abstractNumId="27" w15:restartNumberingAfterBreak="0">
     <w:nsid w:val="52CD598F"/>
     <w:multiLevelType w:val="multilevel"/>
     <w:tmpl w:val="54F49B40"/>
@@ -8956,7 +8979,7 @@
       </w:pPr>
     </w:lvl>
   </w:abstractNum>
-  <w:abstractNum w:abstractNumId="27" w15:restartNumberingAfterBreak="0">
+  <w:abstractNum w:abstractNumId="28" w15:restartNumberingAfterBreak="0">
     <w:nsid w:val="5383213B"/>
     <w:multiLevelType w:val="hybridMultilevel"/>
     <w:tmpl w:val="A4D061C0"/>
@@ -9072,7 +9095,7 @@
       </w:pPr>
     </w:lvl>
   </w:abstractNum>
-  <w:abstractNum w:abstractNumId="28" w15:restartNumberingAfterBreak="0">
+  <w:abstractNum w:abstractNumId="29" w15:restartNumberingAfterBreak="0">
     <w:nsid w:val="538E3F62"/>
     <w:multiLevelType w:val="multilevel"/>
     <w:tmpl w:val="C1A2050A"/>
@@ -9212,7 +9235,7 @@
       </w:rPr>
     </w:lvl>
   </w:abstractNum>
-  <w:abstractNum w:abstractNumId="29" w15:restartNumberingAfterBreak="0">
+  <w:abstractNum w:abstractNumId="30" w15:restartNumberingAfterBreak="0">
     <w:nsid w:val="544772C4"/>
     <w:multiLevelType w:val="multilevel"/>
     <w:tmpl w:val="0409001F"/>
@@ -9331,7 +9354,7 @@
       </w:pPr>
     </w:lvl>
   </w:abstractNum>
-  <w:abstractNum w:abstractNumId="30" w15:restartNumberingAfterBreak="0">
+  <w:abstractNum w:abstractNumId="31" w15:restartNumberingAfterBreak="0">
     <w:nsid w:val="5A5C3A62"/>
     <w:multiLevelType w:val="hybridMultilevel"/>
     <w:tmpl w:val="95E886CA"/>
@@ -9472,7 +9495,7 @@
       </w:rPr>
     </w:lvl>
   </w:abstractNum>
-  <w:abstractNum w:abstractNumId="31" w15:restartNumberingAfterBreak="0">
+  <w:abstractNum w:abstractNumId="32" w15:restartNumberingAfterBreak="0">
     <w:nsid w:val="5BAA5BB6"/>
     <w:multiLevelType w:val="hybridMultilevel"/>
     <w:tmpl w:val="368CF1D2"/>
@@ -9585,7 +9608,7 @@
       </w:pPr>
     </w:lvl>
   </w:abstractNum>
-  <w:abstractNum w:abstractNumId="32" w15:restartNumberingAfterBreak="0">
+  <w:abstractNum w:abstractNumId="33" w15:restartNumberingAfterBreak="0">
     <w:nsid w:val="5C7708DB"/>
     <w:multiLevelType w:val="hybridMultilevel"/>
     <w:tmpl w:val="F8300FAC"/>
@@ -9725,7 +9748,7 @@
       </w:rPr>
     </w:lvl>
   </w:abstractNum>
-  <w:abstractNum w:abstractNumId="33" w15:restartNumberingAfterBreak="0">
+  <w:abstractNum w:abstractNumId="34" w15:restartNumberingAfterBreak="0">
     <w:nsid w:val="62830B93"/>
     <w:multiLevelType w:val="hybridMultilevel"/>
     <w:tmpl w:val="926259EC"/>
@@ -9866,7 +9889,7 @@
       </w:rPr>
     </w:lvl>
   </w:abstractNum>
-  <w:abstractNum w:abstractNumId="34" w15:restartNumberingAfterBreak="0">
+  <w:abstractNum w:abstractNumId="35" w15:restartNumberingAfterBreak="0">
     <w:nsid w:val="671C674A"/>
     <w:multiLevelType w:val="hybridMultilevel"/>
     <w:tmpl w:val="B38CB1C6"/>
@@ -9952,7 +9975,7 @@
       </w:pPr>
     </w:lvl>
   </w:abstractNum>
-  <w:abstractNum w:abstractNumId="35" w15:restartNumberingAfterBreak="0">
+  <w:abstractNum w:abstractNumId="36" w15:restartNumberingAfterBreak="0">
     <w:nsid w:val="68BF46C5"/>
     <w:multiLevelType w:val="hybridMultilevel"/>
     <w:tmpl w:val="C1A2050A"/>
@@ -10092,7 +10115,7 @@
       </w:rPr>
     </w:lvl>
   </w:abstractNum>
-  <w:abstractNum w:abstractNumId="36" w15:restartNumberingAfterBreak="0">
+  <w:abstractNum w:abstractNumId="37" w15:restartNumberingAfterBreak="0">
     <w:nsid w:val="6FB42C73"/>
     <w:multiLevelType w:val="hybridMultilevel"/>
     <w:tmpl w:val="AF90B046"/>
@@ -10232,7 +10255,7 @@
       </w:rPr>
     </w:lvl>
   </w:abstractNum>
-  <w:abstractNum w:abstractNumId="37" w15:restartNumberingAfterBreak="0">
+  <w:abstractNum w:abstractNumId="38" w15:restartNumberingAfterBreak="0">
     <w:nsid w:val="70F9466D"/>
     <w:multiLevelType w:val="multilevel"/>
     <w:tmpl w:val="0409001F"/>
@@ -10351,7 +10374,7 @@
       </w:pPr>
     </w:lvl>
   </w:abstractNum>
-  <w:abstractNum w:abstractNumId="38" w15:restartNumberingAfterBreak="0">
+  <w:abstractNum w:abstractNumId="39" w15:restartNumberingAfterBreak="0">
     <w:nsid w:val="774F5C6E"/>
     <w:multiLevelType w:val="multilevel"/>
     <w:tmpl w:val="0409001F"/>
@@ -10464,7 +10487,7 @@
       </w:pPr>
     </w:lvl>
   </w:abstractNum>
-  <w:abstractNum w:abstractNumId="39" w15:restartNumberingAfterBreak="0">
+  <w:abstractNum w:abstractNumId="40" w15:restartNumberingAfterBreak="0">
     <w:nsid w:val="7B0370CB"/>
     <w:multiLevelType w:val="hybridMultilevel"/>
     <w:tmpl w:val="B54CAA64"/>
@@ -10604,7 +10627,7 @@
       </w:rPr>
     </w:lvl>
   </w:abstractNum>
-  <w:abstractNum w:abstractNumId="40" w15:restartNumberingAfterBreak="0">
+  <w:abstractNum w:abstractNumId="41" w15:restartNumberingAfterBreak="0">
     <w:nsid w:val="7B2E651C"/>
     <w:multiLevelType w:val="hybridMultilevel"/>
     <w:tmpl w:val="F08859A8"/>
@@ -10745,7 +10768,7 @@
       </w:rPr>
     </w:lvl>
   </w:abstractNum>
-  <w:abstractNum w:abstractNumId="41" w15:restartNumberingAfterBreak="0">
+  <w:abstractNum w:abstractNumId="42" w15:restartNumberingAfterBreak="0">
     <w:nsid w:val="7B3E4E47"/>
     <w:multiLevelType w:val="hybridMultilevel"/>
     <w:tmpl w:val="870A1F86"/>
@@ -10858,7 +10881,7 @@
       </w:rPr>
     </w:lvl>
   </w:abstractNum>
-  <w:abstractNum w:abstractNumId="42" w15:restartNumberingAfterBreak="0">
+  <w:abstractNum w:abstractNumId="43" w15:restartNumberingAfterBreak="0">
     <w:nsid w:val="7BFD6032"/>
     <w:multiLevelType w:val="hybridMultilevel"/>
     <w:tmpl w:val="766434C4"/>
@@ -10978,10 +11001,10 @@
     <w:abstractNumId w:val="21"/>
   </w:num>
   <w:num w:numId="3" w16cid:durableId="1972635286">
-    <w:abstractNumId w:val="40"/>
+    <w:abstractNumId w:val="41"/>
   </w:num>
   <w:num w:numId="4" w16cid:durableId="1825850986">
-    <w:abstractNumId w:val="33"/>
+    <w:abstractNumId w:val="34"/>
   </w:num>
   <w:num w:numId="5" w16cid:durableId="1593734136">
     <w:abstractNumId w:val="9"/>
@@ -11017,31 +11040,31 @@
     <w:abstractNumId w:val="20"/>
   </w:num>
   <w:num w:numId="16" w16cid:durableId="900098201">
-    <w:abstractNumId w:val="26"/>
+    <w:abstractNumId w:val="27"/>
   </w:num>
   <w:num w:numId="17" w16cid:durableId="401106782">
     <w:abstractNumId w:val="10"/>
   </w:num>
   <w:num w:numId="18" w16cid:durableId="1214392932">
-    <w:abstractNumId w:val="30"/>
+    <w:abstractNumId w:val="31"/>
   </w:num>
   <w:num w:numId="19" w16cid:durableId="1763447589">
-    <w:abstractNumId w:val="35"/>
+    <w:abstractNumId w:val="36"/>
   </w:num>
   <w:num w:numId="20" w16cid:durableId="1138689454">
     <w:abstractNumId w:val="11"/>
   </w:num>
   <w:num w:numId="21" w16cid:durableId="1273365328">
-    <w:abstractNumId w:val="39"/>
+    <w:abstractNumId w:val="40"/>
   </w:num>
   <w:num w:numId="22" w16cid:durableId="1378510691">
     <w:abstractNumId w:val="14"/>
   </w:num>
   <w:num w:numId="23" w16cid:durableId="1166626022">
-    <w:abstractNumId w:val="28"/>
+    <w:abstractNumId w:val="29"/>
   </w:num>
   <w:num w:numId="24" w16cid:durableId="1488741620">
-    <w:abstractNumId w:val="32"/>
+    <w:abstractNumId w:val="33"/>
   </w:num>
   <w:num w:numId="25" w16cid:durableId="1092630487">
     <w:abstractNumId w:val="19"/>
@@ -11050,13 +11073,13 @@
     <w:abstractNumId w:val="15"/>
   </w:num>
   <w:num w:numId="27" w16cid:durableId="835464046">
-    <w:abstractNumId w:val="36"/>
+    <w:abstractNumId w:val="37"/>
   </w:num>
   <w:num w:numId="28" w16cid:durableId="1306741810">
-    <w:abstractNumId w:val="31"/>
+    <w:abstractNumId w:val="32"/>
   </w:num>
   <w:num w:numId="29" w16cid:durableId="563760663">
-    <w:abstractNumId w:val="27"/>
+    <w:abstractNumId w:val="28"/>
   </w:num>
   <w:num w:numId="30" w16cid:durableId="1192643368">
     <w:abstractNumId w:val="13"/>
@@ -11068,40 +11091,43 @@
     <w:abstractNumId w:val="17"/>
   </w:num>
   <w:num w:numId="33" w16cid:durableId="2096628777">
-    <w:abstractNumId w:val="29"/>
+    <w:abstractNumId w:val="30"/>
   </w:num>
   <w:num w:numId="34" w16cid:durableId="1249462539">
     <w:abstractNumId w:val="12"/>
   </w:num>
   <w:num w:numId="35" w16cid:durableId="917978255">
-    <w:abstractNumId w:val="37"/>
+    <w:abstractNumId w:val="38"/>
   </w:num>
   <w:num w:numId="36" w16cid:durableId="340084885">
-    <w:abstractNumId w:val="38"/>
+    <w:abstractNumId w:val="39"/>
   </w:num>
   <w:num w:numId="37" w16cid:durableId="1911887663">
     <w:abstractNumId w:val="24"/>
   </w:num>
   <w:num w:numId="38" w16cid:durableId="215170266">
-    <w:abstractNumId w:val="30"/>
+    <w:abstractNumId w:val="31"/>
   </w:num>
   <w:num w:numId="39" w16cid:durableId="360014981">
-    <w:abstractNumId w:val="42"/>
+    <w:abstractNumId w:val="43"/>
   </w:num>
   <w:num w:numId="40" w16cid:durableId="1110665320">
     <w:abstractNumId w:val="16"/>
   </w:num>
   <w:num w:numId="41" w16cid:durableId="1355351245">
-    <w:abstractNumId w:val="34"/>
+    <w:abstractNumId w:val="35"/>
   </w:num>
   <w:num w:numId="42" w16cid:durableId="520704939">
     <w:abstractNumId w:val="18"/>
   </w:num>
   <w:num w:numId="43" w16cid:durableId="1058748545">
-    <w:abstractNumId w:val="25"/>
+    <w:abstractNumId w:val="26"/>
   </w:num>
   <w:num w:numId="44" w16cid:durableId="1305624386">
-    <w:abstractNumId w:val="41"/>
+    <w:abstractNumId w:val="42"/>
+  </w:num>
+  <w:num w:numId="45" w16cid:durableId="105975760">
+    <w:abstractNumId w:val="25"/>
   </w:num>
 </w:numbering>
 </file>

</xml_diff>

<commit_message>
Se suben las ultimas actualizaciones.
</commit_message>
<xml_diff>
--- a/CreditosFiscales/Documentacion/Desarrollo/03_644_MAC_DP.docx
+++ b/CreditosFiscales/Documentacion/Desarrollo/03_644_MAC_DP.docx
@@ -4976,7 +4976,6 @@
     </w:p>
     <w:p>
       <w:pPr>
-        <w:jc w:val="center"/>
         <w:rPr>
           <w:rFonts w:cs="Arial"/>
           <w:szCs w:val="20"/>
@@ -5018,14 +5017,28 @@
         <w:rPr>
           <w:szCs w:val="20"/>
         </w:rPr>
-        <w:t>archivos especificados en la matriz los cuales se encuentran en la siguiente ruta</w:t>
+        <w:t xml:space="preserve">archivos </w:t>
       </w:r>
       <w:r>
         <w:rPr>
           <w:szCs w:val="20"/>
         </w:rPr>
-        <w:t>:</w:t>
-      </w:r>
+        <w:t>necesarios para actualizar el aplicativo</w:t>
+      </w:r>
+      <w:r>
+        <w:rPr>
+          <w:szCs w:val="20"/>
+        </w:rPr>
+        <w:t>. Los archivos modificados son los siguientes:</w:t>
+      </w:r>
+    </w:p>
+    <w:p>
+      <w:pPr>
+        <w:jc w:val="both"/>
+        <w:rPr>
+          <w:szCs w:val="20"/>
+        </w:rPr>
+      </w:pPr>
     </w:p>
     <w:p>
       <w:pPr>
@@ -5036,10 +5049,7 @@
         </w:numPr>
       </w:pPr>
       <w:r>
-        <w:t>C:\TMP\RCOBRANZA_ADEUDOS\Procesamiento\Sat.CreditosFiscales.Procesamiento.Servicios</w:t>
-      </w:r>
-      <w:r>
-        <w:t xml:space="preserve"> </w:t>
+        <w:t xml:space="preserve">C:\TMP\RCOBRANZA_ADEUDOS\Procesamiento\Sat.CreditosFiscales.Procesamiento.Servicios </w:t>
       </w:r>
     </w:p>
     <w:p>
@@ -5131,18 +5141,13 @@
         <w:t>Sat.CreditosFiscales.Procesamiento.Servicios.dll</w:t>
       </w:r>
     </w:p>
-    <w:p/>
-    <w:p>
-      <w:r>
-        <w:t>Nota: Los archivos se tienen que colocar en la ruta que se especifica en la Matriz.</w:t>
-      </w:r>
-    </w:p>
     <w:p>
       <w:pPr>
         <w:pStyle w:val="InfoHidden"/>
         <w:jc w:val="both"/>
         <w:rPr>
           <w:rFonts w:ascii="Montserrat" w:hAnsi="Montserrat"/>
+          <w:vanish w:val="0"/>
         </w:rPr>
       </w:pPr>
       <w:r>
@@ -5151,6 +5156,15 @@
         </w:rPr>
         <w:t>En caso de que aplique, aquí se describen los sub-pasos a seguir para completar el paso.</w:t>
       </w:r>
+    </w:p>
+    <w:p>
+      <w:pPr>
+        <w:pStyle w:val="InfoHidden"/>
+        <w:jc w:val="both"/>
+        <w:rPr>
+          <w:rFonts w:ascii="Montserrat" w:hAnsi="Montserrat"/>
+        </w:rPr>
+      </w:pPr>
     </w:p>
     <w:p>
       <w:pPr>

</xml_diff>